<commit_message>
Se agrega la Documentación
</commit_message>
<xml_diff>
--- a/Documento Base Anteproyecto.docx
+++ b/Documento Base Anteproyecto.docx
@@ -9,19 +9,8 @@
           <w:ilvl w:val="0"/>
           <w:numId w:val="1"/>
         </w:numPr>
-        <w:spacing w:after="0"/>
-        <w:rPr>
-          <w:rFonts w:ascii="Arial Narrow" w:hAnsi="Arial Narrow"/>
-          <w:sz w:val="32"/>
-          <w:szCs w:val="32"/>
-        </w:rPr>
-      </w:pPr>
-      <w:r>
-        <w:rPr>
-          <w:rFonts w:ascii="Arial Narrow" w:hAnsi="Arial Narrow"/>
-          <w:sz w:val="32"/>
-          <w:szCs w:val="32"/>
-        </w:rPr>
+      </w:pPr>
+      <w:r>
         <w:t>¿Qué se quiere hacer?</w:t>
       </w:r>
     </w:p>
@@ -39,7 +28,15 @@
         <w:t>Android</w:t>
       </w:r>
       <w:r>
-        <w:t xml:space="preserve"> que permita crear reuniones físico-grupales entre personas con intereses en común y facilite en tiempo real la ubicación de dicha reunión por cada uno de sus </w:t>
+        <w:t xml:space="preserve"> que permita crear reuniones físico-grupales entre personas con intereses en común</w:t>
+      </w:r>
+    </w:p>
+    <w:p>
+      <w:pPr>
+        <w:ind w:left="360"/>
+      </w:pPr>
+      <w:r>
+        <w:t xml:space="preserve"> y facilite en tiempo real la ubicación de dicha reunión por cada uno de sus </w:t>
       </w:r>
       <w:r>
         <w:t>participantes.</w:t>
@@ -52,379 +49,326 @@
           <w:ilvl w:val="0"/>
           <w:numId w:val="1"/>
         </w:numPr>
-        <w:rPr>
-          <w:rFonts w:ascii="Arial Narrow" w:hAnsi="Arial Narrow"/>
-          <w:sz w:val="32"/>
-          <w:szCs w:val="32"/>
-        </w:rPr>
-      </w:pPr>
-      <w:r>
-        <w:rPr>
-          <w:rFonts w:ascii="Arial Narrow" w:hAnsi="Arial Narrow"/>
-          <w:sz w:val="32"/>
-          <w:szCs w:val="32"/>
-        </w:rPr>
+      </w:pPr>
+      <w:r>
         <w:t xml:space="preserve">¿Por qué se quiere hacer? </w:t>
-      </w:r>
-    </w:p>
-    <w:p>
-      <w:pPr>
-        <w:pStyle w:val="Prrafodelista"/>
-      </w:pPr>
-      <w:r>
-        <w:t>Se hace c</w:t>
-      </w:r>
-      <w:r>
-        <w:t>on el fin de incentivar a las generaciones actuales a conocer e interactuar</w:t>
-      </w:r>
-      <w:r>
-        <w:t xml:space="preserve"> con </w:t>
-      </w:r>
-      <w:r>
-        <w:t>cada vez más personas y as</w:t>
-      </w:r>
-      <w:r>
-        <w:t xml:space="preserve">í ampliar los círculos sociales; </w:t>
-      </w:r>
-      <w:r>
-        <w:t>También para dar a conocer aquellos establecimientos comerciales que quieran ofrecer alguna clase de evento mediante nuestra plataforma.</w:t>
-      </w:r>
-    </w:p>
-    <w:p>
-      <w:pPr>
-        <w:pStyle w:val="Prrafodelista"/>
-      </w:pPr>
-    </w:p>
-    <w:p>
-      <w:pPr>
-        <w:pStyle w:val="Prrafodelista"/>
-        <w:numPr>
-          <w:ilvl w:val="0"/>
-          <w:numId w:val="1"/>
-        </w:numPr>
-        <w:rPr>
-          <w:rFonts w:ascii="Arial Narrow" w:hAnsi="Arial Narrow"/>
-          <w:sz w:val="32"/>
-          <w:szCs w:val="32"/>
-        </w:rPr>
-      </w:pPr>
-      <w:r>
-        <w:rPr>
-          <w:rFonts w:ascii="Arial Narrow" w:hAnsi="Arial Narrow"/>
-          <w:sz w:val="32"/>
-          <w:szCs w:val="32"/>
-        </w:rPr>
-        <w:t>¿Cuánto se quiere hacer?</w:t>
-      </w:r>
-    </w:p>
-    <w:p>
-      <w:pPr>
-        <w:pStyle w:val="Prrafodelista"/>
-      </w:pPr>
-      <w:r>
-        <w:t>Se quiere hacer funcionalidades de ubicación en tiempo real,</w:t>
-      </w:r>
-      <w:r>
-        <w:t xml:space="preserve"> escaneo de códigos QR, publicación y calificación de eventos y de sus participantes, integración entre plataformas sociales, traza de rutas entre punto de partida y punto de llegada.</w:t>
-      </w:r>
-    </w:p>
-    <w:p>
-      <w:pPr>
-        <w:pStyle w:val="Prrafodelista"/>
-      </w:pPr>
-    </w:p>
-    <w:p>
-      <w:pPr>
-        <w:pStyle w:val="Prrafodelista"/>
-        <w:numPr>
-          <w:ilvl w:val="0"/>
-          <w:numId w:val="1"/>
-        </w:numPr>
-        <w:rPr>
-          <w:rFonts w:ascii="Arial Narrow" w:hAnsi="Arial Narrow"/>
-          <w:sz w:val="32"/>
-          <w:szCs w:val="32"/>
-        </w:rPr>
-      </w:pPr>
-      <w:r>
-        <w:rPr>
-          <w:rFonts w:ascii="Arial Narrow" w:hAnsi="Arial Narrow"/>
-          <w:sz w:val="32"/>
-          <w:szCs w:val="32"/>
-        </w:rPr>
-        <w:t>¿Dónde se quiere hacer?</w:t>
-      </w:r>
-    </w:p>
-    <w:p>
-      <w:pPr>
-        <w:pStyle w:val="Prrafodelista"/>
-      </w:pPr>
-      <w:r>
-        <w:t xml:space="preserve">El sistema se implementará en las localidades de Teusaquillo y chapinero, ubicadas en la ciudad de Bogotá. </w:t>
-      </w:r>
-    </w:p>
-    <w:p>
-      <w:pPr>
-        <w:pStyle w:val="Prrafodelista"/>
-      </w:pPr>
-    </w:p>
-    <w:p>
-      <w:pPr>
-        <w:pStyle w:val="Prrafodelista"/>
-        <w:numPr>
-          <w:ilvl w:val="0"/>
-          <w:numId w:val="1"/>
-        </w:numPr>
-        <w:rPr>
-          <w:rFonts w:ascii="Arial Narrow" w:hAnsi="Arial Narrow"/>
-          <w:sz w:val="32"/>
-          <w:szCs w:val="32"/>
-        </w:rPr>
-      </w:pPr>
-      <w:r>
-        <w:rPr>
-          <w:rFonts w:ascii="Arial Narrow" w:hAnsi="Arial Narrow"/>
-          <w:sz w:val="32"/>
-          <w:szCs w:val="32"/>
-        </w:rPr>
-        <w:t>¿Cómo se va a hacer?</w:t>
-      </w:r>
-    </w:p>
-    <w:p>
-      <w:pPr>
-        <w:pStyle w:val="Prrafodelista"/>
-        <w:numPr>
-          <w:ilvl w:val="0"/>
-          <w:numId w:val="3"/>
-        </w:numPr>
-      </w:pPr>
-      <w:r>
-        <w:t>Planeación documental (Especificación de requerimientos).</w:t>
-      </w:r>
-    </w:p>
-    <w:p>
-      <w:pPr>
-        <w:pStyle w:val="Prrafodelista"/>
-        <w:numPr>
-          <w:ilvl w:val="0"/>
-          <w:numId w:val="3"/>
-        </w:numPr>
-      </w:pPr>
-      <w:r>
-        <w:t>Análisis de negocio.</w:t>
-      </w:r>
-    </w:p>
-    <w:p>
-      <w:pPr>
-        <w:pStyle w:val="Prrafodelista"/>
-        <w:numPr>
-          <w:ilvl w:val="0"/>
-          <w:numId w:val="3"/>
-        </w:numPr>
-      </w:pPr>
-      <w:r>
-        <w:t>Recolección de información</w:t>
-      </w:r>
-    </w:p>
-    <w:p>
-      <w:pPr>
-        <w:pStyle w:val="Prrafodelista"/>
-        <w:numPr>
-          <w:ilvl w:val="0"/>
-          <w:numId w:val="3"/>
-        </w:numPr>
-      </w:pPr>
-      <w:r>
-        <w:t>Prototipos no funcionales (Mockups)</w:t>
-      </w:r>
-    </w:p>
-    <w:p>
-      <w:pPr>
-        <w:pStyle w:val="Prrafodelista"/>
-        <w:numPr>
-          <w:ilvl w:val="0"/>
-          <w:numId w:val="3"/>
-        </w:numPr>
-      </w:pPr>
-      <w:r>
-        <w:t>Diagramas de flujo, clases y procesos.</w:t>
-      </w:r>
-    </w:p>
-    <w:p>
-      <w:pPr>
-        <w:pStyle w:val="Prrafodelista"/>
-        <w:numPr>
-          <w:ilvl w:val="0"/>
-          <w:numId w:val="3"/>
-        </w:numPr>
-      </w:pPr>
-      <w:r>
-        <w:t>Diseño de base de datos relacional.</w:t>
-      </w:r>
-    </w:p>
-    <w:p>
-      <w:pPr>
-        <w:pStyle w:val="Prrafodelista"/>
-        <w:numPr>
-          <w:ilvl w:val="0"/>
-          <w:numId w:val="3"/>
-        </w:numPr>
-      </w:pPr>
-      <w:r>
-        <w:t>Implementación a nivel de codificación de la base de datos diseñada.</w:t>
-      </w:r>
-    </w:p>
-    <w:p>
-      <w:pPr>
-        <w:pStyle w:val="Prrafodelista"/>
-        <w:numPr>
-          <w:ilvl w:val="0"/>
-          <w:numId w:val="3"/>
-        </w:numPr>
-      </w:pPr>
-      <w:r>
-        <w:t>Construcción de aplicación en un IDE idóneo para aplicaciones móviles.</w:t>
-      </w:r>
-    </w:p>
-    <w:p>
-      <w:pPr>
-        <w:pStyle w:val="Prrafodelista"/>
-        <w:numPr>
-          <w:ilvl w:val="0"/>
-          <w:numId w:val="3"/>
-        </w:numPr>
-      </w:pPr>
-      <w:r>
-        <w:t>Pruebas unitarias</w:t>
-      </w:r>
-      <w:r>
-        <w:t xml:space="preserve"> de uso funcional</w:t>
-      </w:r>
-    </w:p>
-    <w:p>
-      <w:pPr>
-        <w:pStyle w:val="Prrafodelista"/>
-        <w:numPr>
-          <w:ilvl w:val="0"/>
-          <w:numId w:val="3"/>
-        </w:numPr>
-      </w:pPr>
-      <w:r>
-        <w:t>Pruebas de integración funcional y Marketing</w:t>
-      </w:r>
-    </w:p>
-    <w:p>
-      <w:pPr>
-        <w:pStyle w:val="Prrafodelista"/>
-        <w:numPr>
-          <w:ilvl w:val="0"/>
-          <w:numId w:val="3"/>
-        </w:numPr>
-      </w:pPr>
-      <w:r>
-        <w:t>Publicación de la versión inicial 1.0 al usuario final</w:t>
-      </w:r>
-    </w:p>
-    <w:p>
-      <w:pPr>
-        <w:pStyle w:val="Prrafodelista"/>
-        <w:numPr>
-          <w:ilvl w:val="0"/>
-          <w:numId w:val="3"/>
-        </w:numPr>
-      </w:pPr>
-      <w:r>
-        <w:t>Actualizaciones y mejoras.</w:t>
-      </w:r>
-    </w:p>
-    <w:p>
-      <w:pPr>
-        <w:pStyle w:val="Prrafodelista"/>
-      </w:pPr>
-    </w:p>
-    <w:p>
-      <w:pPr>
-        <w:pStyle w:val="Prrafodelista"/>
-        <w:numPr>
-          <w:ilvl w:val="0"/>
-          <w:numId w:val="2"/>
-        </w:numPr>
-        <w:rPr>
-          <w:rFonts w:ascii="Arial Narrow" w:hAnsi="Arial Narrow"/>
-          <w:sz w:val="32"/>
-          <w:szCs w:val="32"/>
-        </w:rPr>
-      </w:pPr>
-      <w:r>
-        <w:t xml:space="preserve"> </w:t>
-      </w:r>
-      <w:r>
-        <w:rPr>
-          <w:rFonts w:ascii="Arial Narrow" w:hAnsi="Arial Narrow"/>
-          <w:sz w:val="32"/>
-          <w:szCs w:val="32"/>
-        </w:rPr>
-        <w:t>¿Cuánto se va a hacer?</w:t>
-      </w:r>
-    </w:p>
-    <w:p>
-      <w:pPr>
-        <w:pStyle w:val="Prrafodelista"/>
-        <w:numPr>
-          <w:ilvl w:val="1"/>
-          <w:numId w:val="2"/>
-        </w:numPr>
-      </w:pPr>
-      <w:r>
-        <w:t>Cronograma de actividades.</w:t>
-      </w:r>
-    </w:p>
-    <w:p>
-      <w:r>
-        <w:br w:type="page"/>
-      </w:r>
-    </w:p>
-    <w:p>
-      <w:pPr>
-        <w:pStyle w:val="Prrafodelista"/>
-      </w:pPr>
-    </w:p>
-    <w:p/>
-    <w:p>
-      <w:pPr>
-        <w:pStyle w:val="Prrafodelista"/>
-        <w:numPr>
-          <w:ilvl w:val="0"/>
-          <w:numId w:val="2"/>
-        </w:numPr>
-        <w:rPr>
-          <w:rFonts w:ascii="Arial Narrow" w:hAnsi="Arial Narrow"/>
-          <w:sz w:val="32"/>
-          <w:szCs w:val="32"/>
-        </w:rPr>
-      </w:pPr>
-      <w:r>
-        <w:rPr>
-          <w:rFonts w:ascii="Arial Narrow" w:hAnsi="Arial Narrow"/>
-          <w:sz w:val="32"/>
-          <w:szCs w:val="32"/>
-        </w:rPr>
-        <w:t>¿A q</w:t>
       </w:r>
       <w:bookmarkStart w:id="0" w:name="_GoBack"/>
       <w:bookmarkEnd w:id="0"/>
-      <w:r>
-        <w:rPr>
-          <w:rFonts w:ascii="Arial Narrow" w:hAnsi="Arial Narrow"/>
-          <w:sz w:val="32"/>
-          <w:szCs w:val="32"/>
-        </w:rPr>
-        <w:t>uién va dirigido?</w:t>
-      </w:r>
-    </w:p>
-    <w:p>
-      <w:pPr>
-        <w:ind w:firstLine="708"/>
+    </w:p>
+    <w:p>
+      <w:pPr>
+        <w:pStyle w:val="Prrafodelista"/>
+      </w:pPr>
+      <w:r>
+        <w:t>Se hace c</w:t>
+      </w:r>
+      <w:r>
+        <w:t>on el fin de incentivar a las generaciones actuales a conocer e interactuar</w:t>
+      </w:r>
+      <w:r>
+        <w:t xml:space="preserve"> con </w:t>
+      </w:r>
+      <w:r>
+        <w:t>cada vez más personas y así ampliar los círculos sociales.</w:t>
+      </w:r>
+    </w:p>
+    <w:p>
+      <w:pPr>
+        <w:ind w:left="360"/>
+      </w:pPr>
+      <w:r>
+        <w:t>También para dar a conocer aquellos establecimientos comerciales que quieran ofrecer alguna clase de evento mediante nuestra plataforma.</w:t>
+      </w:r>
+    </w:p>
+    <w:p>
+      <w:pPr>
+        <w:pStyle w:val="Prrafodelista"/>
+        <w:numPr>
+          <w:ilvl w:val="0"/>
+          <w:numId w:val="1"/>
+        </w:numPr>
+      </w:pPr>
+      <w:r>
+        <w:t>¿Cuánto se quiere hacer?</w:t>
+      </w:r>
+    </w:p>
+    <w:p>
+      <w:pPr>
+        <w:pStyle w:val="Prrafodelista"/>
+      </w:pPr>
+    </w:p>
+    <w:p>
+      <w:pPr>
+        <w:pStyle w:val="Prrafodelista"/>
+      </w:pPr>
+      <w:r>
+        <w:t>Se quiere hacer funcionalidades de ubicación en tiempo real,</w:t>
+      </w:r>
+      <w:r>
+        <w:t xml:space="preserve"> escaneo de códigos QR, publicación y calificación de eventos y de sus participantes, integración entre plataformas sociales, traza de rutas entre punto de partida y punto de llegada.</w:t>
+      </w:r>
+    </w:p>
+    <w:p>
+      <w:pPr>
+        <w:pStyle w:val="Prrafodelista"/>
+      </w:pPr>
+    </w:p>
+    <w:p>
+      <w:pPr>
+        <w:pStyle w:val="Prrafodelista"/>
+        <w:numPr>
+          <w:ilvl w:val="0"/>
+          <w:numId w:val="1"/>
+        </w:numPr>
+      </w:pPr>
+      <w:r>
+        <w:t>¿Dónde se quiere hacer?</w:t>
+      </w:r>
+    </w:p>
+    <w:p>
+      <w:pPr>
+        <w:pStyle w:val="Prrafodelista"/>
+      </w:pPr>
+    </w:p>
+    <w:p>
+      <w:pPr>
+        <w:pStyle w:val="Prrafodelista"/>
+      </w:pPr>
+      <w:r>
+        <w:t xml:space="preserve">El sistema se implementará en las localidades de Teusaquillo y chapinero, ubicadas en la ciudad de Bogotá. </w:t>
+      </w:r>
+    </w:p>
+    <w:p>
+      <w:pPr>
+        <w:pStyle w:val="Prrafodelista"/>
+      </w:pPr>
+    </w:p>
+    <w:p>
+      <w:pPr>
+        <w:pStyle w:val="Prrafodelista"/>
+        <w:numPr>
+          <w:ilvl w:val="0"/>
+          <w:numId w:val="1"/>
+        </w:numPr>
+      </w:pPr>
+      <w:r>
+        <w:t>¿Cómo se va a hacer?</w:t>
+      </w:r>
+    </w:p>
+    <w:p>
+      <w:pPr>
+        <w:pStyle w:val="Prrafodelista"/>
+      </w:pPr>
+    </w:p>
+    <w:p>
+      <w:pPr>
+        <w:pStyle w:val="Prrafodelista"/>
+        <w:numPr>
+          <w:ilvl w:val="0"/>
+          <w:numId w:val="3"/>
+        </w:numPr>
+      </w:pPr>
+      <w:r>
+        <w:t>Planeación documental (Especificación de requerimientos).</w:t>
+      </w:r>
+    </w:p>
+    <w:p>
+      <w:pPr>
+        <w:pStyle w:val="Prrafodelista"/>
+        <w:numPr>
+          <w:ilvl w:val="0"/>
+          <w:numId w:val="3"/>
+        </w:numPr>
+      </w:pPr>
+      <w:r>
+        <w:t>Análisis de negocio.</w:t>
+      </w:r>
+    </w:p>
+    <w:p>
+      <w:pPr>
+        <w:pStyle w:val="Prrafodelista"/>
+        <w:numPr>
+          <w:ilvl w:val="0"/>
+          <w:numId w:val="3"/>
+        </w:numPr>
+      </w:pPr>
+      <w:r>
+        <w:t>Recolección de información</w:t>
+      </w:r>
+    </w:p>
+    <w:p>
+      <w:pPr>
+        <w:pStyle w:val="Prrafodelista"/>
+        <w:numPr>
+          <w:ilvl w:val="0"/>
+          <w:numId w:val="3"/>
+        </w:numPr>
+      </w:pPr>
+      <w:r>
+        <w:t>Prototipos no funcionales (Mockups)</w:t>
+      </w:r>
+    </w:p>
+    <w:p>
+      <w:pPr>
+        <w:pStyle w:val="Prrafodelista"/>
+        <w:numPr>
+          <w:ilvl w:val="0"/>
+          <w:numId w:val="3"/>
+        </w:numPr>
+      </w:pPr>
+      <w:r>
+        <w:t>Diagramas de flujo, clases y procesos.</w:t>
+      </w:r>
+    </w:p>
+    <w:p>
+      <w:pPr>
+        <w:pStyle w:val="Prrafodelista"/>
+        <w:numPr>
+          <w:ilvl w:val="0"/>
+          <w:numId w:val="3"/>
+        </w:numPr>
+      </w:pPr>
+      <w:r>
+        <w:t>Diseño de base de datos relacional.</w:t>
+      </w:r>
+    </w:p>
+    <w:p>
+      <w:pPr>
+        <w:pStyle w:val="Prrafodelista"/>
+        <w:numPr>
+          <w:ilvl w:val="0"/>
+          <w:numId w:val="3"/>
+        </w:numPr>
+      </w:pPr>
+      <w:r>
+        <w:t>Implementación a nivel de codificación de la base de datos diseñada.</w:t>
+      </w:r>
+    </w:p>
+    <w:p>
+      <w:pPr>
+        <w:pStyle w:val="Prrafodelista"/>
+        <w:numPr>
+          <w:ilvl w:val="0"/>
+          <w:numId w:val="3"/>
+        </w:numPr>
+      </w:pPr>
+      <w:r>
+        <w:t>Construcción de aplicación en un IDE idóneo para aplicaciones móviles.</w:t>
+      </w:r>
+    </w:p>
+    <w:p>
+      <w:pPr>
+        <w:pStyle w:val="Prrafodelista"/>
+        <w:numPr>
+          <w:ilvl w:val="0"/>
+          <w:numId w:val="3"/>
+        </w:numPr>
+      </w:pPr>
+      <w:r>
+        <w:t>Pruebas unitarias</w:t>
+      </w:r>
+      <w:r>
+        <w:t xml:space="preserve"> de uso funcional</w:t>
+      </w:r>
+    </w:p>
+    <w:p>
+      <w:pPr>
+        <w:pStyle w:val="Prrafodelista"/>
+        <w:numPr>
+          <w:ilvl w:val="0"/>
+          <w:numId w:val="3"/>
+        </w:numPr>
+      </w:pPr>
+      <w:r>
+        <w:t>Pruebas de integración funcional y Marketing</w:t>
+      </w:r>
+    </w:p>
+    <w:p>
+      <w:pPr>
+        <w:pStyle w:val="Prrafodelista"/>
+        <w:numPr>
+          <w:ilvl w:val="0"/>
+          <w:numId w:val="3"/>
+        </w:numPr>
+      </w:pPr>
+      <w:r>
+        <w:t>Publicación de la versión inicial 1.0 al usuario final</w:t>
+      </w:r>
+    </w:p>
+    <w:p>
+      <w:pPr>
+        <w:pStyle w:val="Prrafodelista"/>
+        <w:numPr>
+          <w:ilvl w:val="0"/>
+          <w:numId w:val="3"/>
+        </w:numPr>
+      </w:pPr>
+      <w:r>
+        <w:t>Actualizaciones y mejoras.</w:t>
+      </w:r>
+    </w:p>
+    <w:p>
+      <w:pPr>
+        <w:pStyle w:val="Prrafodelista"/>
+      </w:pPr>
+    </w:p>
+    <w:p>
+      <w:pPr>
+        <w:pStyle w:val="Prrafodelista"/>
+        <w:numPr>
+          <w:ilvl w:val="0"/>
+          <w:numId w:val="2"/>
+        </w:numPr>
+      </w:pPr>
+      <w:r>
+        <w:t xml:space="preserve"> ¿Cuánto se va a hacer?</w:t>
+      </w:r>
+    </w:p>
+    <w:p>
+      <w:pPr>
+        <w:pStyle w:val="Prrafodelista"/>
+        <w:numPr>
+          <w:ilvl w:val="1"/>
+          <w:numId w:val="2"/>
+        </w:numPr>
+      </w:pPr>
+      <w:r>
+        <w:t>Cronograma de actividades.</w:t>
+      </w:r>
+    </w:p>
+    <w:p>
+      <w:r>
+        <w:br w:type="page"/>
+      </w:r>
+    </w:p>
+    <w:p>
+      <w:pPr>
+        <w:pStyle w:val="Prrafodelista"/>
+      </w:pPr>
+    </w:p>
+    <w:p/>
+    <w:p>
+      <w:pPr>
+        <w:pStyle w:val="Prrafodelista"/>
+        <w:numPr>
+          <w:ilvl w:val="0"/>
+          <w:numId w:val="2"/>
+        </w:numPr>
+      </w:pPr>
+      <w:r>
+        <w:t>¿A quién va dirigido?</w:t>
+      </w:r>
+    </w:p>
+    <w:p>
+      <w:pPr>
+        <w:pStyle w:val="Prrafodelista"/>
+      </w:pPr>
+    </w:p>
+    <w:p>
+      <w:pPr>
+        <w:pStyle w:val="Prrafodelista"/>
+        <w:ind w:left="1440"/>
       </w:pPr>
       <w:r>
         <w:t xml:space="preserve">Población: </w:t>
@@ -434,8 +378,8 @@
       <w:pPr>
         <w:pStyle w:val="Prrafodelista"/>
         <w:numPr>
-          <w:ilvl w:val="0"/>
-          <w:numId w:val="4"/>
+          <w:ilvl w:val="2"/>
+          <w:numId w:val="2"/>
         </w:numPr>
       </w:pPr>
       <w:r>
@@ -446,26 +390,26 @@
       <w:pPr>
         <w:pStyle w:val="Prrafodelista"/>
         <w:numPr>
-          <w:ilvl w:val="0"/>
-          <w:numId w:val="4"/>
+          <w:ilvl w:val="2"/>
+          <w:numId w:val="2"/>
         </w:numPr>
       </w:pPr>
       <w:r>
         <w:t>Usuarios entre los 18 a 45 años</w:t>
       </w:r>
       <w:r>
-        <w:t xml:space="preserve"> que tengan intereses culturales en común y qu</w:t>
-      </w:r>
-      <w:r>
-        <w:t>ieran relacionarse de forma presencial.</w:t>
-      </w:r>
-    </w:p>
-    <w:p>
-      <w:pPr>
-        <w:pStyle w:val="Prrafodelista"/>
-        <w:numPr>
-          <w:ilvl w:val="0"/>
-          <w:numId w:val="4"/>
+        <w:t xml:space="preserve"> que tengan intereses culturales en común y quieran relacionarse de una manera presencial</w:t>
+      </w:r>
+      <w:r>
+        <w:t>.</w:t>
+      </w:r>
+    </w:p>
+    <w:p>
+      <w:pPr>
+        <w:pStyle w:val="Prrafodelista"/>
+        <w:numPr>
+          <w:ilvl w:val="2"/>
+          <w:numId w:val="2"/>
         </w:numPr>
       </w:pPr>
       <w:r>
@@ -497,18 +441,8 @@
           <w:ilvl w:val="0"/>
           <w:numId w:val="2"/>
         </w:numPr>
-        <w:rPr>
-          <w:rFonts w:ascii="Arial Narrow" w:hAnsi="Arial Narrow"/>
-          <w:sz w:val="32"/>
-          <w:szCs w:val="32"/>
-        </w:rPr>
-      </w:pPr>
-      <w:r>
-        <w:rPr>
-          <w:rFonts w:ascii="Arial Narrow" w:hAnsi="Arial Narrow"/>
-          <w:sz w:val="32"/>
-          <w:szCs w:val="32"/>
-        </w:rPr>
+      </w:pPr>
+      <w:r>
         <w:t>¿Con que se va a hacer?</w:t>
       </w:r>
     </w:p>
@@ -743,20 +677,7 @@
         </w:numPr>
       </w:pPr>
       <w:r>
-        <w:rPr>
-          <w:rFonts w:ascii="Arial Narrow" w:hAnsi="Arial Narrow"/>
-          <w:sz w:val="32"/>
-          <w:szCs w:val="32"/>
-        </w:rPr>
-        <w:t>Método y técnica:</w:t>
-      </w:r>
-    </w:p>
-    <w:p>
-      <w:pPr>
-        <w:pStyle w:val="Prrafodelista"/>
-      </w:pPr>
-      <w:r>
-        <w:t xml:space="preserve">Metodología </w:t>
+        <w:t xml:space="preserve">Método y técnica: Metodología </w:t>
       </w:r>
       <w:proofErr w:type="spellStart"/>
       <w:r>
@@ -786,119 +707,6 @@
 <file path=word/numbering.xml><?xml version="1.0" encoding="utf-8"?>
 <w:numbering xmlns:wpc="http://schemas.microsoft.com/office/word/2010/wordprocessingCanvas" xmlns:cx="http://schemas.microsoft.com/office/drawing/2014/chartex" xmlns:mc="http://schemas.openxmlformats.org/markup-compatibility/2006" xmlns:o="urn:schemas-microsoft-com:office:office" xmlns:r="http://schemas.openxmlformats.org/officeDocument/2006/relationships" xmlns:m="http://schemas.openxmlformats.org/officeDocument/2006/math" xmlns:v="urn:schemas-microsoft-com:vml" xmlns:wp14="http://schemas.microsoft.com/office/word/2010/wordprocessingDrawing" xmlns:wp="http://schemas.openxmlformats.org/drawingml/2006/wordprocessingDrawing" xmlns:w10="urn:schemas-microsoft-com:office:word" xmlns:w="http://schemas.openxmlformats.org/wordprocessingml/2006/main" xmlns:w14="http://schemas.microsoft.com/office/word/2010/wordml" xmlns:w15="http://schemas.microsoft.com/office/word/2012/wordml" xmlns:w16se="http://schemas.microsoft.com/office/word/2015/wordml/symex" xmlns:wpg="http://schemas.microsoft.com/office/word/2010/wordprocessingGroup" xmlns:wpi="http://schemas.microsoft.com/office/word/2010/wordprocessingInk" xmlns:wne="http://schemas.microsoft.com/office/word/2006/wordml" xmlns:wps="http://schemas.microsoft.com/office/word/2010/wordprocessingShape" mc:Ignorable="w14 w15 w16se wp14">
   <w:abstractNum w:abstractNumId="0" w15:restartNumberingAfterBreak="0">
-    <w:nsid w:val="15286351"/>
-    <w:multiLevelType w:val="hybridMultilevel"/>
-    <w:tmpl w:val="0450BB72"/>
-    <w:lvl w:ilvl="0" w:tplc="240A0001">
-      <w:start w:val="1"/>
-      <w:numFmt w:val="bullet"/>
-      <w:lvlText w:val=""/>
-      <w:lvlJc w:val="left"/>
-      <w:pPr>
-        <w:ind w:left="1428" w:hanging="360"/>
-      </w:pPr>
-      <w:rPr>
-        <w:rFonts w:ascii="Symbol" w:hAnsi="Symbol" w:hint="default"/>
-      </w:rPr>
-    </w:lvl>
-    <w:lvl w:ilvl="1" w:tplc="240A0003" w:tentative="1">
-      <w:start w:val="1"/>
-      <w:numFmt w:val="bullet"/>
-      <w:lvlText w:val="o"/>
-      <w:lvlJc w:val="left"/>
-      <w:pPr>
-        <w:ind w:left="2148" w:hanging="360"/>
-      </w:pPr>
-      <w:rPr>
-        <w:rFonts w:ascii="Courier New" w:hAnsi="Courier New" w:cs="Courier New" w:hint="default"/>
-      </w:rPr>
-    </w:lvl>
-    <w:lvl w:ilvl="2" w:tplc="240A0005" w:tentative="1">
-      <w:start w:val="1"/>
-      <w:numFmt w:val="bullet"/>
-      <w:lvlText w:val=""/>
-      <w:lvlJc w:val="left"/>
-      <w:pPr>
-        <w:ind w:left="2868" w:hanging="360"/>
-      </w:pPr>
-      <w:rPr>
-        <w:rFonts w:ascii="Wingdings" w:hAnsi="Wingdings" w:hint="default"/>
-      </w:rPr>
-    </w:lvl>
-    <w:lvl w:ilvl="3" w:tplc="240A0001" w:tentative="1">
-      <w:start w:val="1"/>
-      <w:numFmt w:val="bullet"/>
-      <w:lvlText w:val=""/>
-      <w:lvlJc w:val="left"/>
-      <w:pPr>
-        <w:ind w:left="3588" w:hanging="360"/>
-      </w:pPr>
-      <w:rPr>
-        <w:rFonts w:ascii="Symbol" w:hAnsi="Symbol" w:hint="default"/>
-      </w:rPr>
-    </w:lvl>
-    <w:lvl w:ilvl="4" w:tplc="240A0003" w:tentative="1">
-      <w:start w:val="1"/>
-      <w:numFmt w:val="bullet"/>
-      <w:lvlText w:val="o"/>
-      <w:lvlJc w:val="left"/>
-      <w:pPr>
-        <w:ind w:left="4308" w:hanging="360"/>
-      </w:pPr>
-      <w:rPr>
-        <w:rFonts w:ascii="Courier New" w:hAnsi="Courier New" w:cs="Courier New" w:hint="default"/>
-      </w:rPr>
-    </w:lvl>
-    <w:lvl w:ilvl="5" w:tplc="240A0005" w:tentative="1">
-      <w:start w:val="1"/>
-      <w:numFmt w:val="bullet"/>
-      <w:lvlText w:val=""/>
-      <w:lvlJc w:val="left"/>
-      <w:pPr>
-        <w:ind w:left="5028" w:hanging="360"/>
-      </w:pPr>
-      <w:rPr>
-        <w:rFonts w:ascii="Wingdings" w:hAnsi="Wingdings" w:hint="default"/>
-      </w:rPr>
-    </w:lvl>
-    <w:lvl w:ilvl="6" w:tplc="240A0001" w:tentative="1">
-      <w:start w:val="1"/>
-      <w:numFmt w:val="bullet"/>
-      <w:lvlText w:val=""/>
-      <w:lvlJc w:val="left"/>
-      <w:pPr>
-        <w:ind w:left="5748" w:hanging="360"/>
-      </w:pPr>
-      <w:rPr>
-        <w:rFonts w:ascii="Symbol" w:hAnsi="Symbol" w:hint="default"/>
-      </w:rPr>
-    </w:lvl>
-    <w:lvl w:ilvl="7" w:tplc="240A0003" w:tentative="1">
-      <w:start w:val="1"/>
-      <w:numFmt w:val="bullet"/>
-      <w:lvlText w:val="o"/>
-      <w:lvlJc w:val="left"/>
-      <w:pPr>
-        <w:ind w:left="6468" w:hanging="360"/>
-      </w:pPr>
-      <w:rPr>
-        <w:rFonts w:ascii="Courier New" w:hAnsi="Courier New" w:cs="Courier New" w:hint="default"/>
-      </w:rPr>
-    </w:lvl>
-    <w:lvl w:ilvl="8" w:tplc="240A0005" w:tentative="1">
-      <w:start w:val="1"/>
-      <w:numFmt w:val="bullet"/>
-      <w:lvlText w:val=""/>
-      <w:lvlJc w:val="left"/>
-      <w:pPr>
-        <w:ind w:left="7188" w:hanging="360"/>
-      </w:pPr>
-      <w:rPr>
-        <w:rFonts w:ascii="Wingdings" w:hAnsi="Wingdings" w:hint="default"/>
-      </w:rPr>
-    </w:lvl>
-  </w:abstractNum>
-  <w:abstractNum w:abstractNumId="1" w15:restartNumberingAfterBreak="0">
     <w:nsid w:val="1E8D491B"/>
     <w:multiLevelType w:val="hybridMultilevel"/>
     <w:tmpl w:val="2CD2D5B4"/>
@@ -988,7 +796,7 @@
       </w:pPr>
     </w:lvl>
   </w:abstractNum>
-  <w:abstractNum w:abstractNumId="2" w15:restartNumberingAfterBreak="0">
+  <w:abstractNum w:abstractNumId="1" w15:restartNumberingAfterBreak="0">
     <w:nsid w:val="54325385"/>
     <w:multiLevelType w:val="hybridMultilevel"/>
     <w:tmpl w:val="42C879D6"/>
@@ -1078,7 +886,7 @@
       </w:pPr>
     </w:lvl>
   </w:abstractNum>
-  <w:abstractNum w:abstractNumId="3" w15:restartNumberingAfterBreak="0">
+  <w:abstractNum w:abstractNumId="2" w15:restartNumberingAfterBreak="0">
     <w:nsid w:val="6CEB39DF"/>
     <w:multiLevelType w:val="hybridMultilevel"/>
     <w:tmpl w:val="E14EECC8"/>
@@ -1192,16 +1000,13 @@
     </w:lvl>
   </w:abstractNum>
   <w:num w:numId="1">
-    <w:abstractNumId w:val="2"/>
+    <w:abstractNumId w:val="1"/>
   </w:num>
   <w:num w:numId="2">
-    <w:abstractNumId w:val="1"/>
+    <w:abstractNumId w:val="0"/>
   </w:num>
   <w:num w:numId="3">
-    <w:abstractNumId w:val="3"/>
-  </w:num>
-  <w:num w:numId="4">
-    <w:abstractNumId w:val="0"/>
+    <w:abstractNumId w:val="2"/>
   </w:num>
 </w:numbering>
 </file>

</xml_diff>